<commit_message>
✨ Added API endpoints for generated docx
✨ Core permissions now support generated docx
🚸 Generated docx Django admin now restricts editing club after object creation
🚸 Added string represenations on join key and generated docx
♻️ Minor procedure updated on generating docx
🍱 Updated docx templates
🎨 Cleaned code in core permissions and generate docx script
</commit_message>
<xml_diff>
--- a/generator/docx/form-club-creation-template.docx
+++ b/generator/docx/form-club-creation-template.docx
@@ -1828,15 +1828,6 @@
       <w:r>
         <w:rPr>
           <w:rFonts w:ascii="TH SarabunPSK" w:hAnsi="TH SarabunPSK" w:cs="TH SarabunPSK"/>
-          <w:sz w:val="32"/>
-          <w:szCs w:val="32"/>
-          <w:cs/>
-        </w:rPr>
-        <w:tab/>
-      </w:r>
-      <w:r>
-        <w:rPr>
-          <w:rFonts w:ascii="TH SarabunPSK" w:hAnsi="TH SarabunPSK" w:cs="TH SarabunPSK"/>
           <w:color w:val="FF0000"/>
           <w:sz w:val="32"/>
           <w:szCs w:val="32"/>
@@ -1925,7 +1916,6 @@
     </w:p>
     <w:p>
       <w:pPr>
-        <w:ind w:firstLine="720"/>
         <w:rPr>
           <w:rFonts w:ascii="TH SarabunPSK" w:hAnsi="TH SarabunPSK" w:cs="TH SarabunPSK"/>
           <w:color w:val="FF0000"/>

</xml_diff>

<commit_message>
✨ Improved docx generating
✨ Implemented a settings which allows admin to edit names of the student committee president and advisor
💄 Updated docx templates
</commit_message>
<xml_diff>
--- a/generator/docx/form-club-creation-template.docx
+++ b/generator/docx/form-club-creation-template.docx
@@ -565,17 +565,14 @@
         </w:rPr>
         <w:t>{club_name}</w:t>
       </w:r>
-    </w:p>
-    <w:p>
-      <w:pPr>
-        <w:ind w:right="29"/>
-        <w:jc w:val="thaiDistribute"/>
-        <w:rPr>
-          <w:rFonts w:ascii="TH SarabunPSK" w:hAnsi="TH SarabunPSK" w:cs="TH SarabunPSK"/>
-          <w:sz w:val="32"/>
-          <w:szCs w:val="32"/>
-        </w:rPr>
-      </w:pPr>
+      <w:r>
+        <w:rPr>
+          <w:rFonts w:ascii="TH SarabunPSK" w:hAnsi="TH SarabunPSK" w:cs="TH SarabunPSK"/>
+          <w:sz w:val="32"/>
+          <w:szCs w:val="32"/>
+        </w:rPr>
+        <w:t xml:space="preserve"> </w:t>
+      </w:r>
       <w:r>
         <w:rPr>
           <w:rFonts w:ascii="TH SarabunPSK" w:hAnsi="TH SarabunPSK" w:cs="TH SarabunPSK"/>
@@ -1043,29 +1040,12 @@
             </w:r>
             <w:r>
               <w:rPr>
-                <w:rFonts w:ascii="TH SarabunPSK" w:hAnsi="TH SarabunPSK" w:cs="TH SarabunPSK" w:hint="cs"/>
-                <w:sz w:val="32"/>
-                <w:szCs w:val="32"/>
-                <w:cs/>
-              </w:rPr>
-              <w:t>ดร</w:t>
-            </w:r>
-            <w:r>
-              <w:rPr>
                 <w:rFonts w:ascii="TH SarabunPSK" w:hAnsi="TH SarabunPSK" w:cs="TH SarabunPSK"/>
+                <w:color w:val="FF0000"/>
                 <w:sz w:val="32"/>
                 <w:szCs w:val="32"/>
               </w:rPr>
-              <w:t>.</w:t>
-            </w:r>
-            <w:r>
-              <w:rPr>
-                <w:rFonts w:ascii="TH SarabunPSK" w:hAnsi="TH SarabunPSK" w:cs="TH SarabunPSK"/>
-                <w:sz w:val="32"/>
-                <w:szCs w:val="32"/>
-                <w:cs/>
-              </w:rPr>
-              <w:t>อนันตพัฒน์ อนันตชัย</w:t>
+              <w:t>{student_committee_advisor}</w:t>
             </w:r>
             <w:r>
               <w:rPr>
@@ -1345,24 +1325,6 @@
         </w:rPr>
         <w:t>{club_name}</w:t>
       </w:r>
-    </w:p>
-    <w:p>
-      <w:pPr>
-        <w:overflowPunct/>
-        <w:autoSpaceDE/>
-        <w:autoSpaceDN/>
-        <w:adjustRightInd/>
-        <w:spacing w:after="160" w:line="259" w:lineRule="auto"/>
-        <w:textAlignment w:val="auto"/>
-        <w:rPr>
-          <w:rFonts w:ascii="TH SarabunPSK" w:hAnsi="TH SarabunPSK" w:cs="TH SarabunPSK"/>
-          <w:b/>
-          <w:bCs/>
-          <w:sz w:val="32"/>
-          <w:szCs w:val="32"/>
-          <w:cs/>
-        </w:rPr>
-      </w:pPr>
       <w:r>
         <w:rPr>
           <w:rFonts w:ascii="TH SarabunPSK" w:hAnsi="TH SarabunPSK" w:cs="TH SarabunPSK"/>
@@ -1492,15 +1454,6 @@
       <w:r>
         <w:rPr>
           <w:rFonts w:ascii="TH SarabunPSK" w:hAnsi="TH SarabunPSK" w:cs="TH SarabunPSK"/>
-          <w:sz w:val="32"/>
-          <w:szCs w:val="32"/>
-          <w:cs/>
-        </w:rPr>
-        <w:tab/>
-      </w:r>
-      <w:r>
-        <w:rPr>
-          <w:rFonts w:ascii="TH SarabunPSK" w:hAnsi="TH SarabunPSK" w:cs="TH SarabunPSK"/>
           <w:color w:val="FF0000"/>
           <w:sz w:val="32"/>
           <w:szCs w:val="32"/>
@@ -1767,15 +1720,6 @@
           <w:szCs w:val="32"/>
         </w:rPr>
       </w:pPr>
-      <w:r>
-        <w:rPr>
-          <w:rFonts w:ascii="TH SarabunPSK" w:hAnsi="TH SarabunPSK" w:cs="TH SarabunPSK"/>
-          <w:sz w:val="32"/>
-          <w:szCs w:val="32"/>
-          <w:cs/>
-        </w:rPr>
-        <w:tab/>
-      </w:r>
       <w:r>
         <w:rPr>
           <w:rFonts w:ascii="TH SarabunPSK" w:hAnsi="TH SarabunPSK" w:cs="TH SarabunPSK"/>

</xml_diff>